<commit_message>
Updated costs/stats of Tower plans
</commit_message>
<xml_diff>
--- a/New Tower Design.docx
+++ b/New Tower Design.docx
@@ -23,18 +23,24 @@
         </w:rPr>
         <w:t>th</w:t>
       </w:r>
-      <w:proofErr w:type="gramStart"/>
       <w:r>
         <w:t xml:space="preserve"> 2018</w:t>
       </w:r>
-      <w:proofErr w:type="gramEnd"/>
     </w:p>
     <w:p>
       <w:pPr>
         <w:jc w:val="right"/>
       </w:pPr>
       <w:r>
-        <w:t>David Eunhak Lee (Group 4)</w:t>
+        <w:t xml:space="preserve">David </w:t>
+      </w:r>
+      <w:proofErr w:type="spellStart"/>
+      <w:r>
+        <w:t>Eunhak</w:t>
+      </w:r>
+      <w:proofErr w:type="spellEnd"/>
+      <w:r>
+        <w:t xml:space="preserve"> Lee (Group 4)</w:t>
       </w:r>
     </w:p>
     <w:tbl>
@@ -44,16 +50,15 @@
         <w:tblLook w:val="04A0" w:firstRow="1" w:lastRow="0" w:firstColumn="1" w:lastColumn="0" w:noHBand="0" w:noVBand="1"/>
       </w:tblPr>
       <w:tblGrid>
-        <w:gridCol w:w="1957"/>
-        <w:gridCol w:w="2648"/>
-        <w:gridCol w:w="2381"/>
-        <w:gridCol w:w="1239"/>
-        <w:gridCol w:w="1125"/>
+        <w:gridCol w:w="2155"/>
+        <w:gridCol w:w="3060"/>
+        <w:gridCol w:w="2762"/>
+        <w:gridCol w:w="1373"/>
       </w:tblGrid>
       <w:tr>
         <w:tc>
           <w:tcPr>
-            <w:tcW w:w="1957" w:type="dxa"/>
+            <w:tcW w:w="2155" w:type="dxa"/>
           </w:tcPr>
           <w:p>
             <w:r>
@@ -63,7 +68,7 @@
         </w:tc>
         <w:tc>
           <w:tcPr>
-            <w:tcW w:w="2648" w:type="dxa"/>
+            <w:tcW w:w="3060" w:type="dxa"/>
           </w:tcPr>
           <w:p>
             <w:r>
@@ -73,7 +78,7 @@
         </w:tc>
         <w:tc>
           <w:tcPr>
-            <w:tcW w:w="2381" w:type="dxa"/>
+            <w:tcW w:w="2762" w:type="dxa"/>
           </w:tcPr>
           <w:p>
             <w:r>
@@ -83,25 +88,19 @@
         </w:tc>
         <w:tc>
           <w:tcPr>
-            <w:tcW w:w="1239" w:type="dxa"/>
+            <w:tcW w:w="1373" w:type="dxa"/>
           </w:tcPr>
           <w:p>
             <w:r>
               <w:t>Cost</w:t>
             </w:r>
           </w:p>
-        </w:tc>
-        <w:tc>
-          <w:tcPr>
-            <w:tcW w:w="1125" w:type="dxa"/>
-          </w:tcPr>
-          <w:p/>
         </w:tc>
       </w:tr>
       <w:tr>
         <w:tc>
           <w:tcPr>
-            <w:tcW w:w="1957" w:type="dxa"/>
+            <w:tcW w:w="2155" w:type="dxa"/>
           </w:tcPr>
           <w:p>
             <w:pPr>
@@ -119,7 +118,7 @@
         </w:tc>
         <w:tc>
           <w:tcPr>
-            <w:tcW w:w="2648" w:type="dxa"/>
+            <w:tcW w:w="3060" w:type="dxa"/>
           </w:tcPr>
           <w:p>
             <w:r>
@@ -129,37 +128,41 @@
         </w:tc>
         <w:tc>
           <w:tcPr>
-            <w:tcW w:w="2381" w:type="dxa"/>
-          </w:tcPr>
-          <w:p>
-            <w:r>
-              <w:t xml:space="preserve">Only take animal bone.  </w:t>
-            </w:r>
-          </w:p>
-        </w:tc>
-        <w:tc>
-          <w:tcPr>
-            <w:tcW w:w="1239" w:type="dxa"/>
-          </w:tcPr>
-          <w:p>
-            <w:bookmarkStart w:id="0" w:name="_GoBack"/>
-            <w:r>
-              <w:t>TODO</w:t>
-            </w:r>
-            <w:bookmarkEnd w:id="0"/>
-          </w:p>
-        </w:tc>
-        <w:tc>
-          <w:tcPr>
-            <w:tcW w:w="1125" w:type="dxa"/>
-          </w:tcPr>
-          <w:p/>
+            <w:tcW w:w="2762" w:type="dxa"/>
+          </w:tcPr>
+          <w:p>
+            <w:r>
+              <w:t>Only take</w:t>
+            </w:r>
+            <w:r>
+              <w:t xml:space="preserve"> meats and</w:t>
+            </w:r>
+            <w:r>
+              <w:t xml:space="preserve"> animal bone. </w:t>
+            </w:r>
+            <w:r>
+              <w:t>3X speed of other towers.</w:t>
+            </w:r>
+            <w:r>
+              <w:t xml:space="preserve"> </w:t>
+            </w:r>
+          </w:p>
+        </w:tc>
+        <w:tc>
+          <w:tcPr>
+            <w:tcW w:w="1373" w:type="dxa"/>
+          </w:tcPr>
+          <w:p>
+            <w:r>
+              <w:t>1000</w:t>
+            </w:r>
+          </w:p>
         </w:tc>
       </w:tr>
       <w:tr>
         <w:tc>
           <w:tcPr>
-            <w:tcW w:w="1957" w:type="dxa"/>
+            <w:tcW w:w="2155" w:type="dxa"/>
           </w:tcPr>
           <w:p>
             <w:pPr>
@@ -177,7 +180,7 @@
         </w:tc>
         <w:tc>
           <w:tcPr>
-            <w:tcW w:w="2648" w:type="dxa"/>
+            <w:tcW w:w="3060" w:type="dxa"/>
           </w:tcPr>
           <w:p>
             <w:r>
@@ -187,31 +190,32 @@
         </w:tc>
         <w:tc>
           <w:tcPr>
-            <w:tcW w:w="2381" w:type="dxa"/>
+            <w:tcW w:w="2762" w:type="dxa"/>
           </w:tcPr>
           <w:p>
             <w:r>
               <w:t xml:space="preserve">Take any food there. </w:t>
             </w:r>
-          </w:p>
-        </w:tc>
-        <w:tc>
-          <w:tcPr>
-            <w:tcW w:w="1239" w:type="dxa"/>
-          </w:tcPr>
-          <w:p/>
-        </w:tc>
-        <w:tc>
-          <w:tcPr>
-            <w:tcW w:w="1125" w:type="dxa"/>
-          </w:tcPr>
-          <w:p/>
+            <w:r>
+              <w:t>2X speed as default tower.</w:t>
+            </w:r>
+          </w:p>
+        </w:tc>
+        <w:tc>
+          <w:tcPr>
+            <w:tcW w:w="1373" w:type="dxa"/>
+          </w:tcPr>
+          <w:p>
+            <w:r>
+              <w:t>750</w:t>
+            </w:r>
+          </w:p>
         </w:tc>
       </w:tr>
       <w:tr>
         <w:tc>
           <w:tcPr>
-            <w:tcW w:w="1957" w:type="dxa"/>
+            <w:tcW w:w="2155" w:type="dxa"/>
           </w:tcPr>
           <w:p>
             <w:pPr>
@@ -235,7 +239,7 @@
         </w:tc>
         <w:tc>
           <w:tcPr>
-            <w:tcW w:w="2648" w:type="dxa"/>
+            <w:tcW w:w="3060" w:type="dxa"/>
           </w:tcPr>
           <w:p>
             <w:r>
@@ -245,7 +249,7 @@
         </w:tc>
         <w:tc>
           <w:tcPr>
-            <w:tcW w:w="2381" w:type="dxa"/>
+            <w:tcW w:w="2762" w:type="dxa"/>
           </w:tcPr>
           <w:p>
             <w:r>
@@ -254,27 +258,34 @@
           </w:p>
           <w:p>
             <w:r>
-              <w:t xml:space="preserve">Do not take water. </w:t>
-            </w:r>
-          </w:p>
-        </w:tc>
-        <w:tc>
-          <w:tcPr>
-            <w:tcW w:w="1239" w:type="dxa"/>
-          </w:tcPr>
-          <w:p/>
-        </w:tc>
-        <w:tc>
-          <w:tcPr>
-            <w:tcW w:w="1125" w:type="dxa"/>
-          </w:tcPr>
-          <w:p/>
+              <w:t>Do</w:t>
+            </w:r>
+            <w:r>
+              <w:t>es</w:t>
+            </w:r>
+            <w:r>
+              <w:t xml:space="preserve"> not take water. </w:t>
+            </w:r>
+            <w:r>
+              <w:t>2X speed as default tower.</w:t>
+            </w:r>
+          </w:p>
+        </w:tc>
+        <w:tc>
+          <w:tcPr>
+            <w:tcW w:w="1373" w:type="dxa"/>
+          </w:tcPr>
+          <w:p>
+            <w:r>
+              <w:t>900</w:t>
+            </w:r>
+          </w:p>
         </w:tc>
       </w:tr>
       <w:tr>
         <w:tc>
           <w:tcPr>
-            <w:tcW w:w="1957" w:type="dxa"/>
+            <w:tcW w:w="2155" w:type="dxa"/>
           </w:tcPr>
           <w:p>
             <w:pPr>
@@ -292,7 +303,7 @@
         </w:tc>
         <w:tc>
           <w:tcPr>
-            <w:tcW w:w="2648" w:type="dxa"/>
+            <w:tcW w:w="3060" w:type="dxa"/>
           </w:tcPr>
           <w:p>
             <w:r>
@@ -307,31 +318,41 @@
         </w:tc>
         <w:tc>
           <w:tcPr>
-            <w:tcW w:w="2381" w:type="dxa"/>
-          </w:tcPr>
-          <w:p>
-            <w:r>
-              <w:t xml:space="preserve">Don’t take oil or animal bone. </w:t>
-            </w:r>
-          </w:p>
-        </w:tc>
-        <w:tc>
-          <w:tcPr>
-            <w:tcW w:w="1239" w:type="dxa"/>
-          </w:tcPr>
-          <w:p/>
-        </w:tc>
-        <w:tc>
-          <w:tcPr>
-            <w:tcW w:w="1125" w:type="dxa"/>
-          </w:tcPr>
-          <w:p/>
+            <w:tcW w:w="2762" w:type="dxa"/>
+          </w:tcPr>
+          <w:p>
+            <w:r>
+              <w:t>Do</w:t>
+            </w:r>
+            <w:r>
+              <w:t>es not</w:t>
+            </w:r>
+            <w:r>
+              <w:t xml:space="preserve"> take oil or animal bone. </w:t>
+            </w:r>
+            <w:r>
+              <w:t xml:space="preserve"> 3X speed of other towers</w:t>
+            </w:r>
+            <w:r>
+              <w:t>.</w:t>
+            </w:r>
+          </w:p>
+        </w:tc>
+        <w:tc>
+          <w:tcPr>
+            <w:tcW w:w="1373" w:type="dxa"/>
+          </w:tcPr>
+          <w:p>
+            <w:r>
+              <w:t>1200</w:t>
+            </w:r>
+          </w:p>
         </w:tc>
       </w:tr>
       <w:tr>
         <w:tc>
           <w:tcPr>
-            <w:tcW w:w="1957" w:type="dxa"/>
+            <w:tcW w:w="2155" w:type="dxa"/>
           </w:tcPr>
           <w:p>
             <w:pPr>
@@ -349,7 +370,7 @@
         </w:tc>
         <w:tc>
           <w:tcPr>
-            <w:tcW w:w="2648" w:type="dxa"/>
+            <w:tcW w:w="3060" w:type="dxa"/>
           </w:tcPr>
           <w:p>
             <w:r>
@@ -359,31 +380,46 @@
         </w:tc>
         <w:tc>
           <w:tcPr>
-            <w:tcW w:w="2381" w:type="dxa"/>
-          </w:tcPr>
-          <w:p>
-            <w:r>
-              <w:t xml:space="preserve">Weakest tower in this list and take any food kind. </w:t>
-            </w:r>
-          </w:p>
-        </w:tc>
-        <w:tc>
-          <w:tcPr>
-            <w:tcW w:w="1239" w:type="dxa"/>
-          </w:tcPr>
-          <w:p/>
-        </w:tc>
-        <w:tc>
-          <w:tcPr>
-            <w:tcW w:w="1125" w:type="dxa"/>
-          </w:tcPr>
-          <w:p/>
+            <w:tcW w:w="2762" w:type="dxa"/>
+          </w:tcPr>
+          <w:p>
+            <w:r>
+              <w:t>Slowest</w:t>
+            </w:r>
+            <w:r>
+              <w:t xml:space="preserve"> tower in this list and take</w:t>
+            </w:r>
+            <w:r>
+              <w:t>s</w:t>
+            </w:r>
+            <w:r>
+              <w:t xml:space="preserve"> any food </w:t>
+            </w:r>
+            <w:r>
+              <w:t>type</w:t>
+            </w:r>
+            <w:r>
+              <w:t xml:space="preserve">. </w:t>
+            </w:r>
+          </w:p>
+        </w:tc>
+        <w:tc>
+          <w:tcPr>
+            <w:tcW w:w="1373" w:type="dxa"/>
+          </w:tcPr>
+          <w:p>
+            <w:r>
+              <w:t>500</w:t>
+            </w:r>
+            <w:bookmarkStart w:id="0" w:name="_GoBack"/>
+            <w:bookmarkEnd w:id="0"/>
+          </w:p>
         </w:tc>
       </w:tr>
       <w:tr>
         <w:tc>
           <w:tcPr>
-            <w:tcW w:w="1957" w:type="dxa"/>
+            <w:tcW w:w="2155" w:type="dxa"/>
           </w:tcPr>
           <w:p>
             <w:pPr>
@@ -401,7 +437,7 @@
         </w:tc>
         <w:tc>
           <w:tcPr>
-            <w:tcW w:w="2648" w:type="dxa"/>
+            <w:tcW w:w="3060" w:type="dxa"/>
           </w:tcPr>
           <w:p>
             <w:r>
@@ -411,25 +447,41 @@
         </w:tc>
         <w:tc>
           <w:tcPr>
-            <w:tcW w:w="2381" w:type="dxa"/>
-          </w:tcPr>
-          <w:p>
-            <w:r>
-              <w:t>Takes the water the fastest</w:t>
-            </w:r>
-          </w:p>
-        </w:tc>
-        <w:tc>
-          <w:tcPr>
-            <w:tcW w:w="1239" w:type="dxa"/>
-          </w:tcPr>
-          <w:p/>
-        </w:tc>
-        <w:tc>
-          <w:tcPr>
-            <w:tcW w:w="1125" w:type="dxa"/>
-          </w:tcPr>
-          <w:p/>
+            <w:tcW w:w="2762" w:type="dxa"/>
+          </w:tcPr>
+          <w:p>
+            <w:r>
+              <w:t>Only t</w:t>
+            </w:r>
+            <w:r>
+              <w:t xml:space="preserve">akes </w:t>
+            </w:r>
+            <w:r>
+              <w:t xml:space="preserve">water at a great speed. </w:t>
+            </w:r>
+            <w:r>
+              <w:t>8</w:t>
+            </w:r>
+            <w:r>
+              <w:t>X speed of others</w:t>
+            </w:r>
+            <w:r>
+              <w:t xml:space="preserve"> towers.</w:t>
+            </w:r>
+            <w:r>
+              <w:t xml:space="preserve"> </w:t>
+            </w:r>
+          </w:p>
+        </w:tc>
+        <w:tc>
+          <w:tcPr>
+            <w:tcW w:w="1373" w:type="dxa"/>
+          </w:tcPr>
+          <w:p>
+            <w:r>
+              <w:t>800</w:t>
+            </w:r>
+          </w:p>
         </w:tc>
       </w:tr>
     </w:tbl>

</xml_diff>